<commit_message>
Informe sobre avance 50% terminado
</commit_message>
<xml_diff>
--- a/docs/Informe_Avance_50_porciento.docx
+++ b/docs/Informe_Avance_50_porciento.docx
@@ -9,14 +9,12 @@
           <w:b/>
         </w:rPr>
       </w:pPr>
-      <w:bookmarkStart w:id="0" w:name="_GoBack"/>
       <w:r>
         <w:rPr>
           <w:b/>
         </w:rPr>
         <w:t>INFORME AVANCE DEL 50% DEL PROYECTO</w:t>
       </w:r>
-      <w:bookmarkEnd w:id="0"/>
     </w:p>
     <w:p>
       <w:pPr>
@@ -712,7 +710,13 @@
         <w:ind w:left="1080"/>
       </w:pPr>
       <w:r>
-        <w:t xml:space="preserve">Usuario: </w:t>
+        <w:rPr>
+          <w:b/>
+        </w:rPr>
+        <w:t>Usuario:</w:t>
+      </w:r>
+      <w:r>
+        <w:t xml:space="preserve"> </w:t>
       </w:r>
       <w:proofErr w:type="spellStart"/>
       <w:r>
@@ -725,7 +729,13 @@
         <w:ind w:left="360" w:firstLine="708"/>
       </w:pPr>
       <w:r>
-        <w:t>Contraseña: maria123</w:t>
+        <w:rPr>
+          <w:b/>
+        </w:rPr>
+        <w:t>Contraseña:</w:t>
+      </w:r>
+      <w:r>
+        <w:t xml:space="preserve"> maria123</w:t>
       </w:r>
     </w:p>
     <w:p>
@@ -738,7 +748,13 @@
         <w:ind w:left="1080"/>
       </w:pPr>
       <w:r>
-        <w:t xml:space="preserve">Usuario: </w:t>
+        <w:rPr>
+          <w:b/>
+        </w:rPr>
+        <w:t>Usuario:</w:t>
+      </w:r>
+      <w:r>
+        <w:t xml:space="preserve"> </w:t>
       </w:r>
       <w:proofErr w:type="spellStart"/>
       <w:r>
@@ -751,7 +767,13 @@
         <w:ind w:left="360" w:firstLine="708"/>
       </w:pPr>
       <w:r>
-        <w:t>Contraseña: juan123</w:t>
+        <w:rPr>
+          <w:b/>
+        </w:rPr>
+        <w:t>Contraseña</w:t>
+      </w:r>
+      <w:r>
+        <w:t>: juan123</w:t>
       </w:r>
     </w:p>
     <w:p>
@@ -795,7 +817,13 @@
         <w:ind w:left="1080"/>
       </w:pPr>
       <w:r>
-        <w:t xml:space="preserve">Usuario: </w:t>
+        <w:rPr>
+          <w:b/>
+        </w:rPr>
+        <w:t>Usuario:</w:t>
+      </w:r>
+      <w:r>
+        <w:t xml:space="preserve"> </w:t>
       </w:r>
       <w:proofErr w:type="spellStart"/>
       <w:r>
@@ -808,7 +836,13 @@
         <w:ind w:left="360" w:firstLine="708"/>
       </w:pPr>
       <w:r>
-        <w:t xml:space="preserve">Contraseña: </w:t>
+        <w:rPr>
+          <w:b/>
+        </w:rPr>
+        <w:t>Contraseña</w:t>
+      </w:r>
+      <w:r>
+        <w:t xml:space="preserve">: </w:t>
       </w:r>
       <w:r>
         <w:t>gio</w:t>
@@ -823,6 +857,89 @@
         <w:ind w:left="360"/>
         <w:rPr>
           <w:b/>
+          <w:i/>
+        </w:rPr>
+      </w:pPr>
+      <w:r>
+        <w:rPr>
+          <w:b/>
+          <w:i/>
+        </w:rPr>
+        <w:t>Para crear usuario</w:t>
+      </w:r>
+    </w:p>
+    <w:p>
+      <w:pPr>
+        <w:pStyle w:val="Prrafodelista"/>
+        <w:numPr>
+          <w:ilvl w:val="0"/>
+          <w:numId w:val="12"/>
+        </w:numPr>
+      </w:pPr>
+      <w:r>
+        <w:rPr>
+          <w:b/>
+        </w:rPr>
+        <w:t>CI</w:t>
+      </w:r>
+      <w:r>
+        <w:rPr>
+          <w:b/>
+        </w:rPr>
+        <w:t>:</w:t>
+      </w:r>
+      <w:r>
+        <w:t xml:space="preserve"> </w:t>
+      </w:r>
+      <w:r>
+        <w:t>55555</w:t>
+      </w:r>
+    </w:p>
+    <w:p>
+      <w:pPr>
+        <w:ind w:left="360" w:firstLine="708"/>
+      </w:pPr>
+      <w:r>
+        <w:rPr>
+          <w:b/>
+        </w:rPr>
+        <w:t>Nombre de usuario (sugerido)</w:t>
+      </w:r>
+      <w:r>
+        <w:rPr>
+          <w:b/>
+        </w:rPr>
+        <w:t>:</w:t>
+      </w:r>
+      <w:r>
+        <w:t xml:space="preserve"> </w:t>
+      </w:r>
+      <w:proofErr w:type="spellStart"/>
+      <w:r>
+        <w:t>oscar.ramirez</w:t>
+      </w:r>
+      <w:proofErr w:type="spellEnd"/>
+    </w:p>
+    <w:p>
+      <w:pPr>
+        <w:ind w:left="360" w:firstLine="708"/>
+      </w:pPr>
+      <w:r>
+        <w:rPr>
+          <w:b/>
+        </w:rPr>
+        <w:t>Contraseña:</w:t>
+      </w:r>
+      <w:r>
+        <w:t xml:space="preserve"> libre</w:t>
+      </w:r>
+    </w:p>
+    <w:p/>
+    <w:p>
+      <w:pPr>
+        <w:ind w:left="360"/>
+        <w:rPr>
+          <w:b/>
         </w:rPr>
       </w:pPr>
       <w:r>
@@ -869,7 +986,6 @@
         <w:t>certificado de viaje y código QR.</w:t>
       </w:r>
     </w:p>
-    <w:p/>
     <w:p>
       <w:pPr>
         <w:pStyle w:val="Prrafodelista"/>
@@ -887,7 +1003,16 @@
         <w:rPr>
           <w:b/>
         </w:rPr>
-        <w:t>Documento del Proyecto</w:t>
+        <w:lastRenderedPageBreak/>
+        <w:t>Documento del Pro</w:t>
+      </w:r>
+      <w:bookmarkStart w:id="0" w:name="_GoBack"/>
+      <w:bookmarkEnd w:id="0"/>
+      <w:r>
+        <w:rPr>
+          <w:b/>
+        </w:rPr>
+        <w:t>yecto</w:t>
       </w:r>
     </w:p>
     <w:p>
@@ -901,8 +1026,6 @@
         <w:t xml:space="preserve"> las siguientes modificaciones al documento del proyecto:</w:t>
       </w:r>
     </w:p>
-    <w:p/>
-    <w:p/>
     <w:p>
       <w:pPr>
         <w:pStyle w:val="Prrafodelista"/>
@@ -913,7 +1036,6 @@
         <w:spacing w:line="360" w:lineRule="auto"/>
       </w:pPr>
       <w:r>
-        <w:lastRenderedPageBreak/>
         <w:t>Definición de usuario y definición funcional (sección 6).</w:t>
       </w:r>
     </w:p>
@@ -1904,6 +2026,95 @@
     </w:lvl>
   </w:abstractNum>
   <w:abstractNum w:abstractNumId="9">
+    <w:nsid w:val="66B20CF1"/>
+    <w:multiLevelType w:val="hybridMultilevel"/>
+    <w:tmpl w:val="1FF8BB1C"/>
+    <w:lvl w:ilvl="0" w:tplc="4DF2BDDC">
+      <w:start w:val="1"/>
+      <w:numFmt w:val="upperLetter"/>
+      <w:lvlText w:val="%1)"/>
+      <w:lvlJc w:val="left"/>
+      <w:pPr>
+        <w:ind w:left="1068" w:hanging="360"/>
+      </w:pPr>
+      <w:rPr>
+        <w:rFonts w:hint="default"/>
+      </w:rPr>
+    </w:lvl>
+    <w:lvl w:ilvl="1" w:tplc="0C0A0019" w:tentative="1">
+      <w:start w:val="1"/>
+      <w:numFmt w:val="lowerLetter"/>
+      <w:lvlText w:val="%2."/>
+      <w:lvlJc w:val="left"/>
+      <w:pPr>
+        <w:ind w:left="1788" w:hanging="360"/>
+      </w:pPr>
+    </w:lvl>
+    <w:lvl w:ilvl="2" w:tplc="0C0A001B" w:tentative="1">
+      <w:start w:val="1"/>
+      <w:numFmt w:val="lowerRoman"/>
+      <w:lvlText w:val="%3."/>
+      <w:lvlJc w:val="right"/>
+      <w:pPr>
+        <w:ind w:left="2508" w:hanging="180"/>
+      </w:pPr>
+    </w:lvl>
+    <w:lvl w:ilvl="3" w:tplc="0C0A000F" w:tentative="1">
+      <w:start w:val="1"/>
+      <w:numFmt w:val="decimal"/>
+      <w:lvlText w:val="%4."/>
+      <w:lvlJc w:val="left"/>
+      <w:pPr>
+        <w:ind w:left="3228" w:hanging="360"/>
+      </w:pPr>
+    </w:lvl>
+    <w:lvl w:ilvl="4" w:tplc="0C0A0019" w:tentative="1">
+      <w:start w:val="1"/>
+      <w:numFmt w:val="lowerLetter"/>
+      <w:lvlText w:val="%5."/>
+      <w:lvlJc w:val="left"/>
+      <w:pPr>
+        <w:ind w:left="3948" w:hanging="360"/>
+      </w:pPr>
+    </w:lvl>
+    <w:lvl w:ilvl="5" w:tplc="0C0A001B" w:tentative="1">
+      <w:start w:val="1"/>
+      <w:numFmt w:val="lowerRoman"/>
+      <w:lvlText w:val="%6."/>
+      <w:lvlJc w:val="right"/>
+      <w:pPr>
+        <w:ind w:left="4668" w:hanging="180"/>
+      </w:pPr>
+    </w:lvl>
+    <w:lvl w:ilvl="6" w:tplc="0C0A000F" w:tentative="1">
+      <w:start w:val="1"/>
+      <w:numFmt w:val="decimal"/>
+      <w:lvlText w:val="%7."/>
+      <w:lvlJc w:val="left"/>
+      <w:pPr>
+        <w:ind w:left="5388" w:hanging="360"/>
+      </w:pPr>
+    </w:lvl>
+    <w:lvl w:ilvl="7" w:tplc="0C0A0019" w:tentative="1">
+      <w:start w:val="1"/>
+      <w:numFmt w:val="lowerLetter"/>
+      <w:lvlText w:val="%8."/>
+      <w:lvlJc w:val="left"/>
+      <w:pPr>
+        <w:ind w:left="6108" w:hanging="360"/>
+      </w:pPr>
+    </w:lvl>
+    <w:lvl w:ilvl="8" w:tplc="0C0A001B" w:tentative="1">
+      <w:start w:val="1"/>
+      <w:numFmt w:val="lowerRoman"/>
+      <w:lvlText w:val="%9."/>
+      <w:lvlJc w:val="right"/>
+      <w:pPr>
+        <w:ind w:left="6828" w:hanging="180"/>
+      </w:pPr>
+    </w:lvl>
+  </w:abstractNum>
+  <w:abstractNum w:abstractNumId="10">
     <w:nsid w:val="678A5C98"/>
     <w:multiLevelType w:val="hybridMultilevel"/>
     <w:tmpl w:val="1FF8BB1C"/>
@@ -1992,7 +2203,7 @@
       </w:pPr>
     </w:lvl>
   </w:abstractNum>
-  <w:abstractNum w:abstractNumId="10">
+  <w:abstractNum w:abstractNumId="11">
     <w:nsid w:val="7B8979E4"/>
     <w:multiLevelType w:val="hybridMultilevel"/>
     <w:tmpl w:val="F1224150"/>
@@ -2124,7 +2335,7 @@
     <w:abstractNumId w:val="8"/>
   </w:num>
   <w:num w:numId="7">
-    <w:abstractNumId w:val="10"/>
+    <w:abstractNumId w:val="11"/>
   </w:num>
   <w:num w:numId="8">
     <w:abstractNumId w:val="2"/>
@@ -2133,10 +2344,13 @@
     <w:abstractNumId w:val="0"/>
   </w:num>
   <w:num w:numId="10">
-    <w:abstractNumId w:val="9"/>
+    <w:abstractNumId w:val="10"/>
   </w:num>
   <w:num w:numId="11">
     <w:abstractNumId w:val="7"/>
+  </w:num>
+  <w:num w:numId="12">
+    <w:abstractNumId w:val="9"/>
   </w:num>
 </w:numbering>
 </file>

</xml_diff>